<commit_message>
added HERA19 staging doc update and pdf
</commit_message>
<xml_diff>
--- a/HERA19_staging.docx
+++ b/HERA19_staging.docx
@@ -851,11 +851,6 @@
       <w:pPr>
         <w:jc w:val="both"/>
       </w:pPr>
-    </w:p>
-    <w:p>
-      <w:pPr>
-        <w:jc w:val="both"/>
-      </w:pPr>
       <w:r>
         <w:t>The detailed procedure is set out in the procedure guide, but a high-level description is given here.</w:t>
       </w:r>
@@ -956,6 +951,12 @@
       <w:r>
         <w:t>Total Station</w:t>
       </w:r>
+      <w:r>
+        <w:t>/</w:t>
+      </w:r>
+      <w:r>
+        <w:t>ladder</w:t>
+      </w:r>
     </w:p>
     <w:p>
       <w:pPr>
@@ -968,9 +969,18 @@
       </w:pPr>
       <w:proofErr w:type="gramStart"/>
       <w:r>
-        <w:t>ladder</w:t>
-      </w:r>
-      <w:proofErr w:type="gramEnd"/>
+        <w:t>wood</w:t>
+      </w:r>
+      <w:proofErr w:type="gramEnd"/>
+      <w:r>
+        <w:t xml:space="preserve"> support “vertical” pieces (3 </w:t>
+      </w:r>
+      <w:r>
+        <w:t xml:space="preserve">pole </w:t>
+      </w:r>
+      <w:r>
+        <w:t>sets)</w:t>
+      </w:r>
     </w:p>
     <w:p>
       <w:pPr>
@@ -987,7 +997,7 @@
       </w:r>
       <w:proofErr w:type="gramEnd"/>
       <w:r>
-        <w:t xml:space="preserve"> support “vertical” pieces (3 </w:t>
+        <w:t xml:space="preserve"> support “horizontal” pieces (3 </w:t>
       </w:r>
       <w:r>
         <w:t xml:space="preserve">pole </w:t>
@@ -1007,17 +1017,19 @@
       </w:pPr>
       <w:proofErr w:type="gramStart"/>
       <w:r>
-        <w:t>wood</w:t>
-      </w:r>
-      <w:proofErr w:type="gramEnd"/>
-      <w:r>
-        <w:t xml:space="preserve"> support “horizontal” pieces (3 </w:t>
-      </w:r>
-      <w:r>
-        <w:t xml:space="preserve">pole </w:t>
-      </w:r>
-      <w:r>
-        <w:t>sets)</w:t>
+        <w:t>support</w:t>
+      </w:r>
+      <w:proofErr w:type="gramEnd"/>
+      <w:r>
+        <w:t xml:space="preserve"> </w:t>
+      </w:r>
+      <w:proofErr w:type="spellStart"/>
+      <w:r>
+        <w:t>endcaps</w:t>
+      </w:r>
+      <w:proofErr w:type="spellEnd"/>
+      <w:r>
+        <w:t xml:space="preserve"> (3)</w:t>
       </w:r>
     </w:p>
     <w:p>
@@ -1029,99 +1041,63 @@
         </w:numPr>
         <w:jc w:val="both"/>
       </w:pPr>
-      <w:proofErr w:type="gramStart"/>
-      <w:r>
-        <w:t>support</w:t>
-      </w:r>
-      <w:proofErr w:type="gramEnd"/>
-      <w:r>
-        <w:t xml:space="preserve"> </w:t>
-      </w:r>
       <w:proofErr w:type="spellStart"/>
+      <w:proofErr w:type="gramStart"/>
+      <w:r>
+        <w:t>endcap</w:t>
+      </w:r>
+      <w:proofErr w:type="spellEnd"/>
+      <w:proofErr w:type="gramEnd"/>
+      <w:r>
+        <w:t xml:space="preserve"> targets (3)</w:t>
+      </w:r>
+    </w:p>
+    <w:p>
+      <w:pPr>
+        <w:pStyle w:val="ListParagraph"/>
+        <w:numPr>
+          <w:ilvl w:val="0"/>
+          <w:numId w:val="3"/>
+        </w:numPr>
+        <w:jc w:val="both"/>
+      </w:pPr>
+      <w:proofErr w:type="gramStart"/>
+      <w:r>
+        <w:t>fastening</w:t>
+      </w:r>
+      <w:proofErr w:type="gramEnd"/>
+      <w:r>
+        <w:t xml:space="preserve"> hardware</w:t>
+      </w:r>
+    </w:p>
+    <w:p>
+      <w:pPr>
+        <w:jc w:val="both"/>
+      </w:pPr>
+      <w:r>
+        <w:t>The detailed procedure is set out in the procedure guide, but a high-level description is given here.</w:t>
+      </w:r>
+    </w:p>
+    <w:p>
+      <w:pPr>
+        <w:jc w:val="both"/>
+      </w:pPr>
+    </w:p>
+    <w:p>
+      <w:pPr>
+        <w:jc w:val="both"/>
+      </w:pPr>
+      <w:r>
+        <w:t xml:space="preserve">The Total Station is set up at a prescribed height above the hub and set to the prescribed angle.  The wood support “vertical” pieces are then sequentially installed on the poles.  The “horizontal” pieces and </w:t>
+      </w:r>
+      <w:proofErr w:type="spellStart"/>
       <w:r>
         <w:t>endcaps</w:t>
       </w:r>
       <w:proofErr w:type="spellEnd"/>
       <w:r>
-        <w:t xml:space="preserve"> (3)</w:t>
-      </w:r>
-    </w:p>
-    <w:p>
-      <w:pPr>
-        <w:pStyle w:val="ListParagraph"/>
-        <w:numPr>
-          <w:ilvl w:val="0"/>
-          <w:numId w:val="3"/>
-        </w:numPr>
-        <w:jc w:val="both"/>
-      </w:pPr>
-      <w:proofErr w:type="spellStart"/>
-      <w:proofErr w:type="gramStart"/>
-      <w:r>
-        <w:t>endcap</w:t>
-      </w:r>
-      <w:proofErr w:type="spellEnd"/>
-      <w:proofErr w:type="gramEnd"/>
-      <w:r>
-        <w:t xml:space="preserve"> targets (3)</w:t>
-      </w:r>
-    </w:p>
-    <w:p>
-      <w:pPr>
-        <w:pStyle w:val="ListParagraph"/>
-        <w:numPr>
-          <w:ilvl w:val="0"/>
-          <w:numId w:val="3"/>
-        </w:numPr>
-        <w:jc w:val="both"/>
-      </w:pPr>
-      <w:proofErr w:type="gramStart"/>
-      <w:r>
-        <w:t>fastening</w:t>
-      </w:r>
-      <w:proofErr w:type="gramEnd"/>
-      <w:r>
-        <w:t xml:space="preserve"> hardware</w:t>
-      </w:r>
-    </w:p>
-    <w:p>
-      <w:pPr>
-        <w:jc w:val="both"/>
-      </w:pPr>
-    </w:p>
-    <w:p>
-      <w:pPr>
-        <w:jc w:val="both"/>
-      </w:pPr>
-      <w:r>
-        <w:t>The detailed procedure is set out in the procedure guide, but a high-level description is given here.</w:t>
-      </w:r>
-    </w:p>
-    <w:p>
-      <w:pPr>
-        <w:jc w:val="both"/>
-      </w:pPr>
-    </w:p>
-    <w:p>
-      <w:pPr>
-        <w:jc w:val="both"/>
-      </w:pPr>
-      <w:r>
-        <w:t xml:space="preserve">The Total Station is set up at a prescribed height above the hub and set to the prescribed angle.  The wood support “vertical” pieces are then sequentially installed on the poles.  The “horizontal” pieces and </w:t>
-      </w:r>
-      <w:proofErr w:type="spellStart"/>
-      <w:r>
-        <w:t>endcaps</w:t>
-      </w:r>
-      <w:proofErr w:type="spellEnd"/>
-      <w:r>
         <w:t xml:space="preserve"> are mated and the targets installed.  The Total Station is used to place and fix this assembly at the prescribed positions.  When fixed, the targets may be removed.</w:t>
       </w:r>
-    </w:p>
-    <w:p>
-      <w:pPr>
-        <w:jc w:val="both"/>
-      </w:pPr>
     </w:p>
     <w:p>
       <w:pPr>
@@ -1175,6 +1151,12 @@
       <w:r>
         <w:t>Total Station</w:t>
       </w:r>
+      <w:r>
+        <w:t>/</w:t>
+      </w:r>
+      <w:r>
+        <w:t>ladders</w:t>
+      </w:r>
     </w:p>
     <w:p>
       <w:pPr>
@@ -1187,9 +1169,12 @@
       </w:pPr>
       <w:proofErr w:type="gramStart"/>
       <w:r>
-        <w:t>ladders</w:t>
-      </w:r>
-      <w:proofErr w:type="gramEnd"/>
+        <w:t>horizontal</w:t>
+      </w:r>
+      <w:proofErr w:type="gramEnd"/>
+      <w:r>
+        <w:t xml:space="preserve"> rim pieces (12)</w:t>
+      </w:r>
     </w:p>
     <w:p>
       <w:pPr>
@@ -1202,11 +1187,20 @@
       </w:pPr>
       <w:proofErr w:type="gramStart"/>
       <w:r>
-        <w:t>horizontal</w:t>
-      </w:r>
-      <w:proofErr w:type="gramEnd"/>
-      <w:r>
-        <w:t xml:space="preserve"> rim pieces (12)</w:t>
+        <w:t>vertical</w:t>
+      </w:r>
+      <w:proofErr w:type="gramEnd"/>
+      <w:r>
+        <w:t xml:space="preserve"> posts (7, 8, or </w:t>
+      </w:r>
+      <w:r>
+        <w:t>9</w:t>
+      </w:r>
+      <w:r>
+        <w:t>, depending if some are already there from existing adjacent elements</w:t>
+      </w:r>
+      <w:r>
+        <w:t>)</w:t>
       </w:r>
     </w:p>
     <w:p>
@@ -1220,20 +1214,11 @@
       </w:pPr>
       <w:proofErr w:type="gramStart"/>
       <w:r>
-        <w:t>vertical</w:t>
-      </w:r>
-      <w:proofErr w:type="gramEnd"/>
-      <w:r>
-        <w:t xml:space="preserve"> posts (7, 8, or </w:t>
-      </w:r>
-      <w:r>
-        <w:t>9</w:t>
-      </w:r>
-      <w:r>
-        <w:t>, depending if some are already there from existing adjacent elements</w:t>
-      </w:r>
-      <w:r>
-        <w:t>)</w:t>
+        <w:t>wood</w:t>
+      </w:r>
+      <w:proofErr w:type="gramEnd"/>
+      <w:r>
+        <w:t xml:space="preserve"> support pieces (9 post sets)</w:t>
       </w:r>
     </w:p>
     <w:p>
@@ -1247,11 +1232,19 @@
       </w:pPr>
       <w:proofErr w:type="gramStart"/>
       <w:r>
-        <w:t>wood</w:t>
-      </w:r>
-      <w:proofErr w:type="gramEnd"/>
-      <w:r>
-        <w:t xml:space="preserve"> support pieces (9 post sets)</w:t>
+        <w:t>support</w:t>
+      </w:r>
+      <w:proofErr w:type="gramEnd"/>
+      <w:r>
+        <w:t xml:space="preserve"> </w:t>
+      </w:r>
+      <w:proofErr w:type="spellStart"/>
+      <w:r>
+        <w:t>endcaps</w:t>
+      </w:r>
+      <w:proofErr w:type="spellEnd"/>
+      <w:r>
+        <w:t xml:space="preserve"> (9)</w:t>
       </w:r>
     </w:p>
     <w:p>
@@ -1263,191 +1256,181 @@
         </w:numPr>
         <w:jc w:val="both"/>
       </w:pPr>
-      <w:proofErr w:type="gramStart"/>
-      <w:r>
-        <w:t>support</w:t>
-      </w:r>
-      <w:proofErr w:type="gramEnd"/>
-      <w:r>
-        <w:t xml:space="preserve"> </w:t>
-      </w:r>
       <w:proofErr w:type="spellStart"/>
+      <w:proofErr w:type="gramStart"/>
+      <w:r>
+        <w:t>endcap</w:t>
+      </w:r>
+      <w:proofErr w:type="spellEnd"/>
+      <w:proofErr w:type="gramEnd"/>
+      <w:r>
+        <w:t xml:space="preserve"> targets (3 or more)</w:t>
+      </w:r>
+    </w:p>
+    <w:p>
+      <w:pPr>
+        <w:pStyle w:val="ListParagraph"/>
+        <w:numPr>
+          <w:ilvl w:val="0"/>
+          <w:numId w:val="4"/>
+        </w:numPr>
+        <w:jc w:val="both"/>
+      </w:pPr>
+      <w:proofErr w:type="gramStart"/>
+      <w:r>
+        <w:t>base</w:t>
+      </w:r>
+      <w:proofErr w:type="gramEnd"/>
+      <w:r>
+        <w:t xml:space="preserve"> forms (9)</w:t>
+      </w:r>
+    </w:p>
+    <w:p>
+      <w:pPr>
+        <w:pStyle w:val="ListParagraph"/>
+        <w:numPr>
+          <w:ilvl w:val="0"/>
+          <w:numId w:val="4"/>
+        </w:numPr>
+        <w:jc w:val="both"/>
+      </w:pPr>
+      <w:proofErr w:type="gramStart"/>
+      <w:r>
+        <w:t>base</w:t>
+      </w:r>
+      <w:proofErr w:type="gramEnd"/>
+      <w:r>
+        <w:t xml:space="preserve"> rebar (9 sets)</w:t>
+      </w:r>
+    </w:p>
+    <w:p>
+      <w:pPr>
+        <w:pStyle w:val="ListParagraph"/>
+        <w:numPr>
+          <w:ilvl w:val="0"/>
+          <w:numId w:val="4"/>
+        </w:numPr>
+        <w:jc w:val="both"/>
+      </w:pPr>
+      <w:proofErr w:type="gramStart"/>
+      <w:r>
+        <w:t>bracing</w:t>
+      </w:r>
+      <w:proofErr w:type="gramEnd"/>
+      <w:r>
+        <w:t xml:space="preserve"> pieces, stakes </w:t>
+      </w:r>
+      <w:proofErr w:type="spellStart"/>
+      <w:r>
+        <w:t>etc</w:t>
+      </w:r>
+      <w:proofErr w:type="spellEnd"/>
+    </w:p>
+    <w:p>
+      <w:pPr>
+        <w:pStyle w:val="ListParagraph"/>
+        <w:numPr>
+          <w:ilvl w:val="0"/>
+          <w:numId w:val="4"/>
+        </w:numPr>
+        <w:jc w:val="both"/>
+      </w:pPr>
+      <w:proofErr w:type="gramStart"/>
+      <w:r>
+        <w:t>concrete</w:t>
+      </w:r>
+      <w:proofErr w:type="gramEnd"/>
+    </w:p>
+    <w:p>
+      <w:pPr>
+        <w:jc w:val="both"/>
+      </w:pPr>
+      <w:r>
+        <w:t>The detailed procedure is set out in the procedure guide, but a high-level description is given here.</w:t>
+      </w:r>
+    </w:p>
+    <w:p>
+      <w:pPr>
+        <w:jc w:val="both"/>
+      </w:pPr>
+    </w:p>
+    <w:p>
+      <w:pPr>
+        <w:jc w:val="both"/>
+      </w:pPr>
+      <w:r>
+        <w:t xml:space="preserve">Using the </w:t>
+      </w:r>
+      <w:r>
+        <w:t xml:space="preserve">(1) </w:t>
+      </w:r>
+      <w:r>
+        <w:t xml:space="preserve">horizontal rim pieces, </w:t>
+      </w:r>
+      <w:r>
+        <w:t>(2) vertical posts, (3)</w:t>
+      </w:r>
+      <w:r>
+        <w:t xml:space="preserve"> wood support pieces</w:t>
+      </w:r>
+      <w:r>
+        <w:t xml:space="preserve">, (4) </w:t>
+      </w:r>
+      <w:proofErr w:type="spellStart"/>
       <w:r>
         <w:t>endcaps</w:t>
       </w:r>
       <w:proofErr w:type="spellEnd"/>
       <w:r>
-        <w:t xml:space="preserve"> (9)</w:t>
-      </w:r>
-    </w:p>
-    <w:p>
-      <w:pPr>
-        <w:pStyle w:val="ListParagraph"/>
-        <w:numPr>
-          <w:ilvl w:val="0"/>
-          <w:numId w:val="4"/>
-        </w:numPr>
-        <w:jc w:val="both"/>
-      </w:pPr>
+        <w:t>, and (5)</w:t>
+      </w:r>
+      <w:r>
+        <w:t xml:space="preserve"> base forms (if necessary</w:t>
+      </w:r>
+      <w:r>
+        <w:t xml:space="preserve"> at this point, depending </w:t>
+      </w:r>
+      <w:r>
+        <w:t xml:space="preserve">on </w:t>
+      </w:r>
+      <w:r>
+        <w:t>how they are done</w:t>
+      </w:r>
+      <w:r>
+        <w:t xml:space="preserve">) for three locations between two poles, the three assemblies are “roughed in”.  Note that the </w:t>
+      </w:r>
+      <w:r>
+        <w:t xml:space="preserve">needed </w:t>
+      </w:r>
+      <w:r>
+        <w:t>wood sup</w:t>
+      </w:r>
+      <w:r>
+        <w:t xml:space="preserve">port pieces </w:t>
+      </w:r>
+      <w:r>
+        <w:t>will vary based on which post location you are at, per the following:</w:t>
+      </w:r>
+    </w:p>
+    <w:p>
+      <w:pPr>
+        <w:pStyle w:val="ListParagraph"/>
+        <w:numPr>
+          <w:ilvl w:val="0"/>
+          <w:numId w:val="5"/>
+        </w:numPr>
+        <w:jc w:val="both"/>
+      </w:pPr>
+      <w:r>
+        <w:t xml:space="preserve">If the post is already there – use both the horizontal and vertical pieces since the post is fixed. Note that you will need the Total Station to be set up as before to locate the </w:t>
+      </w:r>
       <w:proofErr w:type="spellStart"/>
-      <w:proofErr w:type="gramStart"/>
       <w:r>
         <w:t>endcap</w:t>
       </w:r>
       <w:proofErr w:type="spellEnd"/>
-      <w:proofErr w:type="gramEnd"/>
-      <w:r>
-        <w:t xml:space="preserve"> targets (3 or more)</w:t>
-      </w:r>
-    </w:p>
-    <w:p>
-      <w:pPr>
-        <w:pStyle w:val="ListParagraph"/>
-        <w:numPr>
-          <w:ilvl w:val="0"/>
-          <w:numId w:val="4"/>
-        </w:numPr>
-        <w:jc w:val="both"/>
-      </w:pPr>
-      <w:proofErr w:type="gramStart"/>
-      <w:r>
-        <w:t>base</w:t>
-      </w:r>
-      <w:proofErr w:type="gramEnd"/>
-      <w:r>
-        <w:t xml:space="preserve"> forms (9)</w:t>
-      </w:r>
-    </w:p>
-    <w:p>
-      <w:pPr>
-        <w:pStyle w:val="ListParagraph"/>
-        <w:numPr>
-          <w:ilvl w:val="0"/>
-          <w:numId w:val="4"/>
-        </w:numPr>
-        <w:jc w:val="both"/>
-      </w:pPr>
-      <w:proofErr w:type="gramStart"/>
-      <w:r>
-        <w:t>base</w:t>
-      </w:r>
-      <w:proofErr w:type="gramEnd"/>
-      <w:r>
-        <w:t xml:space="preserve"> rebar (9 sets)</w:t>
-      </w:r>
-    </w:p>
-    <w:p>
-      <w:pPr>
-        <w:pStyle w:val="ListParagraph"/>
-        <w:numPr>
-          <w:ilvl w:val="0"/>
-          <w:numId w:val="4"/>
-        </w:numPr>
-        <w:jc w:val="both"/>
-      </w:pPr>
-      <w:proofErr w:type="gramStart"/>
-      <w:r>
-        <w:t>bracing</w:t>
-      </w:r>
-      <w:proofErr w:type="gramEnd"/>
-      <w:r>
-        <w:t xml:space="preserve"> pieces, stakes </w:t>
-      </w:r>
-      <w:proofErr w:type="spellStart"/>
-      <w:r>
-        <w:t>etc</w:t>
-      </w:r>
-      <w:proofErr w:type="spellEnd"/>
-    </w:p>
-    <w:p>
-      <w:pPr>
-        <w:pStyle w:val="ListParagraph"/>
-        <w:numPr>
-          <w:ilvl w:val="0"/>
-          <w:numId w:val="4"/>
-        </w:numPr>
-        <w:jc w:val="both"/>
-      </w:pPr>
-      <w:proofErr w:type="gramStart"/>
-      <w:r>
-        <w:t>concrete</w:t>
-      </w:r>
-      <w:proofErr w:type="gramEnd"/>
-    </w:p>
-    <w:p>
-      <w:pPr>
-        <w:jc w:val="both"/>
-      </w:pPr>
-    </w:p>
-    <w:p>
-      <w:pPr>
-        <w:jc w:val="both"/>
-      </w:pPr>
-      <w:r>
-        <w:t>The detailed procedure is set out in the procedure guide, but a high-level description is given here.</w:t>
-      </w:r>
-    </w:p>
-    <w:p>
-      <w:pPr>
-        <w:jc w:val="both"/>
-      </w:pPr>
-    </w:p>
-    <w:p>
-      <w:pPr>
-        <w:jc w:val="both"/>
-      </w:pPr>
-      <w:r>
-        <w:t xml:space="preserve">Using the </w:t>
-      </w:r>
-      <w:r>
-        <w:t xml:space="preserve">(1) </w:t>
-      </w:r>
-      <w:r>
-        <w:t xml:space="preserve">horizontal rim pieces, </w:t>
-      </w:r>
-      <w:r>
-        <w:t>(2) vertical posts, (3)</w:t>
-      </w:r>
-      <w:r>
-        <w:t xml:space="preserve"> wood support pieces</w:t>
-      </w:r>
-      <w:r>
-        <w:t xml:space="preserve">, (4) </w:t>
-      </w:r>
-      <w:proofErr w:type="spellStart"/>
-      <w:r>
-        <w:t>endcaps</w:t>
-      </w:r>
-      <w:proofErr w:type="spellEnd"/>
-      <w:r>
-        <w:t>, and (5)</w:t>
-      </w:r>
-      <w:r>
-        <w:t xml:space="preserve"> base forms (if necessary</w:t>
-      </w:r>
-      <w:r>
-        <w:t xml:space="preserve"> at this point, depending </w:t>
-      </w:r>
-      <w:r>
-        <w:t xml:space="preserve">on </w:t>
-      </w:r>
-      <w:r>
-        <w:t>how they are done</w:t>
-      </w:r>
-      <w:r>
-        <w:t xml:space="preserve">) for three locations between two poles, the three assemblies are “roughed in”.  Note that the </w:t>
-      </w:r>
-      <w:r>
-        <w:t xml:space="preserve">needed </w:t>
-      </w:r>
-      <w:r>
-        <w:t>wood sup</w:t>
-      </w:r>
-      <w:r>
-        <w:t xml:space="preserve">port pieces </w:t>
-      </w:r>
-      <w:r>
-        <w:t>will vary based on which post location you are at, per the following:</w:t>
+      <w:r>
+        <w:t xml:space="preserve"> target and fix the piece.  Do these first.</w:t>
       </w:r>
     </w:p>
     <w:p>
@@ -1459,27 +1442,6 @@
         </w:numPr>
         <w:jc w:val="both"/>
       </w:pPr>
-      <w:r>
-        <w:t xml:space="preserve">If the post is already there – use both the horizontal and vertical pieces since the post is fixed. Note that you will need the Total Station to be set up as before to locate the </w:t>
-      </w:r>
-      <w:proofErr w:type="spellStart"/>
-      <w:r>
-        <w:t>endcap</w:t>
-      </w:r>
-      <w:proofErr w:type="spellEnd"/>
-      <w:r>
-        <w:t xml:space="preserve"> target and fix the piece.  Do these first.</w:t>
-      </w:r>
-    </w:p>
-    <w:p>
-      <w:pPr>
-        <w:pStyle w:val="ListParagraph"/>
-        <w:numPr>
-          <w:ilvl w:val="0"/>
-          <w:numId w:val="5"/>
-        </w:numPr>
-        <w:jc w:val="both"/>
-      </w:pPr>
       <w:proofErr w:type="gramStart"/>
       <w:r>
         <w:t>if</w:t>
@@ -1497,51 +1459,18 @@
         <w:t xml:space="preserve">You will now have the </w:t>
       </w:r>
       <w:r>
-        <w:t xml:space="preserve">three posts and four rim pieces between each pair of poles roughly in location and loosely braced, with any posts previously installed fixed (which helps).  </w:t>
-      </w:r>
-      <w:r>
-        <w:t xml:space="preserve">With the Total Station set up as </w:t>
-      </w:r>
-      <w:proofErr w:type="gramStart"/>
-      <w:r>
-        <w:t>before</w:t>
-      </w:r>
-      <w:r>
-        <w:t xml:space="preserve">  and</w:t>
-      </w:r>
-      <w:proofErr w:type="gramEnd"/>
-      <w:r>
-        <w:t xml:space="preserve"> using the targets, you will then position the post assemblies to the prescribed locations, firmly brace them in and concrete them into place (usin</w:t>
-      </w:r>
-      <w:bookmarkStart w:id="0" w:name="_GoBack"/>
-      <w:bookmarkEnd w:id="0"/>
-      <w:r>
-        <w:t>g the rebar to help fix them to the ground).</w:t>
-      </w:r>
-    </w:p>
-    <w:p>
-      <w:pPr>
-        <w:jc w:val="both"/>
-      </w:pPr>
-    </w:p>
-    <w:p>
-      <w:pPr>
-        <w:jc w:val="both"/>
-      </w:pPr>
-    </w:p>
-    <w:p>
-      <w:pPr>
-        <w:jc w:val="both"/>
-      </w:pPr>
-    </w:p>
-    <w:p>
-      <w:pPr>
-        <w:jc w:val="both"/>
-      </w:pPr>
-    </w:p>
-    <w:p>
-      <w:pPr>
-        <w:jc w:val="both"/>
+        <w:t xml:space="preserve">three posts and four rim pieces between each pair of poles roughly in location and loosely braced, with any posts previously installed fixed (which helps).  With the Total Station set up as </w:t>
+      </w:r>
+      <w:r>
+        <w:t>before and</w:t>
+      </w:r>
+      <w:r>
+        <w:t xml:space="preserve"> using the targets, you will then position the post assemblies to the prescribed locations, firmly brace them in and concrete them into place (using the rebar to help fix them to the ground).</w:t>
+      </w:r>
+    </w:p>
+    <w:p>
+      <w:pPr>
+        <w:pStyle w:val="Heading1"/>
       </w:pPr>
       <w:r>
         <w:t>6</w:t>
@@ -1575,18 +1504,280 @@
       <w:pPr>
         <w:jc w:val="both"/>
       </w:pPr>
-    </w:p>
-    <w:p>
-      <w:pPr>
-        <w:jc w:val="both"/>
+      <w:r>
+        <w:t>This is one of the more time-consuming steps (installing the mesh).  Needed items are:</w:t>
+      </w:r>
+    </w:p>
+    <w:p>
+      <w:pPr>
+        <w:pStyle w:val="ListParagraph"/>
+        <w:numPr>
+          <w:ilvl w:val="0"/>
+          <w:numId w:val="6"/>
+        </w:numPr>
+        <w:jc w:val="both"/>
+      </w:pPr>
+      <w:proofErr w:type="gramStart"/>
+      <w:r>
+        <w:t>level</w:t>
+      </w:r>
+      <w:proofErr w:type="gramEnd"/>
+      <w:r>
+        <w:t>/ladder</w:t>
+      </w:r>
+    </w:p>
+    <w:p>
+      <w:pPr>
+        <w:pStyle w:val="ListParagraph"/>
+        <w:numPr>
+          <w:ilvl w:val="0"/>
+          <w:numId w:val="6"/>
+        </w:numPr>
+        <w:jc w:val="both"/>
+      </w:pPr>
+      <w:proofErr w:type="gramStart"/>
+      <w:r>
+        <w:t>vertical</w:t>
+      </w:r>
+      <w:proofErr w:type="gramEnd"/>
+      <w:r>
+        <w:t xml:space="preserve"> support </w:t>
+      </w:r>
+      <w:proofErr w:type="spellStart"/>
+      <w:r>
+        <w:t>pvc</w:t>
+      </w:r>
+      <w:proofErr w:type="spellEnd"/>
+      <w:r>
+        <w:t xml:space="preserve"> assembly (12 sets)</w:t>
+      </w:r>
+    </w:p>
+    <w:p>
+      <w:pPr>
+        <w:pStyle w:val="ListParagraph"/>
+        <w:numPr>
+          <w:ilvl w:val="0"/>
+          <w:numId w:val="6"/>
+        </w:numPr>
+        <w:jc w:val="both"/>
+      </w:pPr>
+      <w:proofErr w:type="gramStart"/>
+      <w:r>
+        <w:t>cross</w:t>
+      </w:r>
+      <w:proofErr w:type="gramEnd"/>
+      <w:r>
+        <w:t xml:space="preserve">-spar </w:t>
+      </w:r>
+      <w:proofErr w:type="spellStart"/>
+      <w:r>
+        <w:t>pvc</w:t>
+      </w:r>
+      <w:proofErr w:type="spellEnd"/>
+      <w:r>
+        <w:t xml:space="preserve"> assembly (12 sets)</w:t>
+      </w:r>
+    </w:p>
+    <w:p>
+      <w:pPr>
+        <w:pStyle w:val="ListParagraph"/>
+        <w:numPr>
+          <w:ilvl w:val="0"/>
+          <w:numId w:val="6"/>
+        </w:numPr>
+        <w:jc w:val="both"/>
+      </w:pPr>
+      <w:proofErr w:type="spellStart"/>
+      <w:proofErr w:type="gramStart"/>
+      <w:r>
+        <w:t>pvc</w:t>
+      </w:r>
+      <w:proofErr w:type="spellEnd"/>
+      <w:proofErr w:type="gramEnd"/>
+      <w:r>
+        <w:t xml:space="preserve"> full spar (12)</w:t>
+      </w:r>
+    </w:p>
+    <w:p>
+      <w:pPr>
+        <w:pStyle w:val="ListParagraph"/>
+        <w:numPr>
+          <w:ilvl w:val="0"/>
+          <w:numId w:val="6"/>
+        </w:numPr>
+        <w:jc w:val="both"/>
+      </w:pPr>
+      <w:proofErr w:type="spellStart"/>
+      <w:proofErr w:type="gramStart"/>
+      <w:r>
+        <w:t>pvc</w:t>
+      </w:r>
+      <w:proofErr w:type="spellEnd"/>
+      <w:proofErr w:type="gramEnd"/>
+      <w:r>
+        <w:t xml:space="preserve"> partial spar (12)</w:t>
+      </w:r>
+    </w:p>
+    <w:p>
+      <w:pPr>
+        <w:pStyle w:val="ListParagraph"/>
+        <w:numPr>
+          <w:ilvl w:val="0"/>
+          <w:numId w:val="6"/>
+        </w:numPr>
+        <w:jc w:val="both"/>
+      </w:pPr>
+      <w:proofErr w:type="gramStart"/>
+      <w:r>
+        <w:t>mesh</w:t>
+      </w:r>
+      <w:proofErr w:type="gramEnd"/>
+      <w:r>
+        <w:t xml:space="preserve"> panels</w:t>
+      </w:r>
+    </w:p>
+    <w:p>
+      <w:pPr>
+        <w:jc w:val="both"/>
+      </w:pPr>
+      <w:r>
+        <w:t>The detailed procedure is set out in the procedure guide, but a high-level description is given here.</w:t>
+      </w:r>
+    </w:p>
+    <w:p>
+      <w:pPr>
+        <w:jc w:val="both"/>
+      </w:pPr>
+    </w:p>
+    <w:p>
+      <w:pPr>
+        <w:jc w:val="both"/>
+      </w:pPr>
+      <w:r>
+        <w:t xml:space="preserve">Install the vertical support </w:t>
+      </w:r>
+      <w:proofErr w:type="spellStart"/>
+      <w:proofErr w:type="gramStart"/>
+      <w:r>
+        <w:t>pvc</w:t>
+      </w:r>
+      <w:proofErr w:type="spellEnd"/>
+      <w:proofErr w:type="gramEnd"/>
+      <w:r>
+        <w:t xml:space="preserve"> assembly onto the end of each support spar coming from the hub, making sure it is upright.   Put the </w:t>
+      </w:r>
+      <w:proofErr w:type="spellStart"/>
+      <w:proofErr w:type="gramStart"/>
+      <w:r>
+        <w:t>pvc</w:t>
+      </w:r>
+      <w:proofErr w:type="spellEnd"/>
+      <w:proofErr w:type="gramEnd"/>
+      <w:r>
+        <w:t xml:space="preserve"> full spar into the hub sleeve and rest on the pole/post </w:t>
+      </w:r>
+      <w:proofErr w:type="spellStart"/>
+      <w:r>
+        <w:t>endcaps</w:t>
+      </w:r>
+      <w:proofErr w:type="spellEnd"/>
+      <w:r>
+        <w:t xml:space="preserve">.  Using the ladder, look through the </w:t>
+      </w:r>
+      <w:proofErr w:type="gramStart"/>
+      <w:r>
+        <w:t>bolt hole</w:t>
+      </w:r>
+      <w:proofErr w:type="gramEnd"/>
+      <w:r>
+        <w:t xml:space="preserve"> in the </w:t>
+      </w:r>
+      <w:proofErr w:type="spellStart"/>
+      <w:r>
+        <w:t>pvc</w:t>
+      </w:r>
+      <w:proofErr w:type="spellEnd"/>
+      <w:r>
+        <w:t xml:space="preserve"> and see if it lines up to the proper place on the </w:t>
+      </w:r>
+      <w:proofErr w:type="spellStart"/>
+      <w:r>
+        <w:t>endcap</w:t>
+      </w:r>
+      <w:proofErr w:type="spellEnd"/>
+      <w:r>
+        <w:t xml:space="preserve"> – “seeing wood is good”.  Fix the spar at the end.  Fix the spar on the end of the vertical support </w:t>
+      </w:r>
+      <w:proofErr w:type="spellStart"/>
+      <w:proofErr w:type="gramStart"/>
+      <w:r>
+        <w:t>pvc</w:t>
+      </w:r>
+      <w:proofErr w:type="spellEnd"/>
+      <w:proofErr w:type="gramEnd"/>
+      <w:r>
+        <w:t xml:space="preserve"> assembly.  The 12 full-length spars are now in place.</w:t>
+      </w:r>
+    </w:p>
+    <w:p>
+      <w:pPr>
+        <w:jc w:val="both"/>
+      </w:pPr>
+      <w:r>
+        <w:t xml:space="preserve">Install the cross-spar </w:t>
+      </w:r>
+      <w:proofErr w:type="spellStart"/>
+      <w:proofErr w:type="gramStart"/>
+      <w:r>
+        <w:t>pvc</w:t>
+      </w:r>
+      <w:proofErr w:type="spellEnd"/>
+      <w:proofErr w:type="gramEnd"/>
+      <w:r>
+        <w:t xml:space="preserve"> assemblies by lining up the pre-drilled holes and bolting into place.  Install the </w:t>
+      </w:r>
+      <w:proofErr w:type="spellStart"/>
+      <w:proofErr w:type="gramStart"/>
+      <w:r>
+        <w:t>pvc</w:t>
+      </w:r>
+      <w:proofErr w:type="spellEnd"/>
+      <w:proofErr w:type="gramEnd"/>
+      <w:r>
+        <w:t xml:space="preserve"> partial spar into the cross-spar assembly and attach to the bracket in the middle of the rim piece.  The </w:t>
+      </w:r>
+      <w:proofErr w:type="spellStart"/>
+      <w:proofErr w:type="gramStart"/>
+      <w:r>
+        <w:t>pvc</w:t>
+      </w:r>
+      <w:proofErr w:type="spellEnd"/>
+      <w:proofErr w:type="gramEnd"/>
+      <w:r>
+        <w:t xml:space="preserve"> is now fully in place.</w:t>
+      </w:r>
+    </w:p>
+    <w:p>
+      <w:pPr>
+        <w:jc w:val="both"/>
+      </w:pPr>
+    </w:p>
+    <w:p>
+      <w:pPr>
+        <w:jc w:val="both"/>
+      </w:pPr>
+      <w:r>
+        <w:t>Install the mesh panels.</w:t>
+      </w:r>
+    </w:p>
+    <w:p>
+      <w:pPr>
+        <w:pStyle w:val="Heading1"/>
       </w:pPr>
       <w:r>
         <w:t xml:space="preserve">7 – Install node infrastructure within </w:t>
       </w:r>
       <w:r>
-        <w:rPr>
-          <w:b/>
-        </w:rPr>
         <w:t>H19</w:t>
       </w:r>
     </w:p>
@@ -1594,13 +1785,24 @@
       <w:pPr>
         <w:jc w:val="both"/>
       </w:pPr>
-    </w:p>
-    <w:p>
-      <w:pPr>
-        <w:jc w:val="both"/>
-      </w:pPr>
-      <w:r>
-        <w:t xml:space="preserve">8 – Install remaining hubs </w:t>
+      <w:r>
+        <w:t>While HERA will not use the node configuration for a year or more, the infrastructure that goes in under the elements must be put in before the elements themselves.  This comprises one node plinth and the trenching and conduit for that node plus the other nodes after then in the line.</w:t>
+      </w:r>
+      <w:r>
+        <w:t xml:space="preserve">  However, the first three elements do not get in the way, so this can wait until they are in or be installed in parallel.</w:t>
+      </w:r>
+    </w:p>
+    <w:p>
+      <w:pPr>
+        <w:jc w:val="both"/>
+      </w:pPr>
+    </w:p>
+    <w:p>
+      <w:pPr>
+        <w:jc w:val="both"/>
+      </w:pPr>
+      <w:r>
+        <w:t xml:space="preserve">Drawings </w:t>
       </w:r>
       <w:proofErr w:type="spellStart"/>
       <w:r>
@@ -1608,7 +1810,31 @@
       </w:r>
       <w:proofErr w:type="spellEnd"/>
       <w:r>
-        <w:t xml:space="preserve"> including any refinements</w:t>
+        <w:t xml:space="preserve"> will follow.</w:t>
+      </w:r>
+      <w:bookmarkStart w:id="0" w:name="_GoBack"/>
+      <w:bookmarkEnd w:id="0"/>
+    </w:p>
+    <w:p>
+      <w:pPr>
+        <w:pStyle w:val="Heading1"/>
+      </w:pPr>
+      <w:r>
+        <w:t>8 – Install re</w:t>
+      </w:r>
+      <w:r>
+        <w:t>maining</w:t>
+      </w:r>
+      <w:proofErr w:type="gramStart"/>
+      <w:r>
+        <w:t xml:space="preserve">, </w:t>
+      </w:r>
+      <w:r>
+        <w:t xml:space="preserve"> including</w:t>
+      </w:r>
+      <w:proofErr w:type="gramEnd"/>
+      <w:r>
+        <w:t xml:space="preserve"> any refinements</w:t>
       </w:r>
       <w:r>
         <w:t xml:space="preserve"> (</w:t>
@@ -1621,6 +1847,14 @@
       </w:r>
       <w:r>
         <w:t>)</w:t>
+      </w:r>
+    </w:p>
+    <w:p>
+      <w:pPr>
+        <w:jc w:val="both"/>
+      </w:pPr>
+      <w:r>
+        <w:t>Follow steps 3-6 for the rest of the elements.</w:t>
       </w:r>
     </w:p>
     <w:sectPr>
@@ -1725,6 +1959,119 @@
     </w:lvl>
   </w:abstractNum>
   <w:abstractNum w:abstractNumId="1">
+    <w:nsid w:val="0FC36B65"/>
+    <w:multiLevelType w:val="hybridMultilevel"/>
+    <w:tmpl w:val="B8C6F92C"/>
+    <w:lvl w:ilvl="0" w:tplc="04090001">
+      <w:start w:val="1"/>
+      <w:numFmt w:val="bullet"/>
+      <w:lvlText w:val=""/>
+      <w:lvlJc w:val="left"/>
+      <w:pPr>
+        <w:ind w:left="720" w:hanging="360"/>
+      </w:pPr>
+      <w:rPr>
+        <w:rFonts w:ascii="Symbol" w:hAnsi="Symbol" w:hint="default"/>
+      </w:rPr>
+    </w:lvl>
+    <w:lvl w:ilvl="1" w:tplc="04090003" w:tentative="1">
+      <w:start w:val="1"/>
+      <w:numFmt w:val="bullet"/>
+      <w:lvlText w:val="o"/>
+      <w:lvlJc w:val="left"/>
+      <w:pPr>
+        <w:ind w:left="1440" w:hanging="360"/>
+      </w:pPr>
+      <w:rPr>
+        <w:rFonts w:ascii="Courier New" w:hAnsi="Courier New" w:hint="default"/>
+      </w:rPr>
+    </w:lvl>
+    <w:lvl w:ilvl="2" w:tplc="04090005" w:tentative="1">
+      <w:start w:val="1"/>
+      <w:numFmt w:val="bullet"/>
+      <w:lvlText w:val=""/>
+      <w:lvlJc w:val="left"/>
+      <w:pPr>
+        <w:ind w:left="2160" w:hanging="360"/>
+      </w:pPr>
+      <w:rPr>
+        <w:rFonts w:ascii="Wingdings" w:hAnsi="Wingdings" w:hint="default"/>
+      </w:rPr>
+    </w:lvl>
+    <w:lvl w:ilvl="3" w:tplc="04090001" w:tentative="1">
+      <w:start w:val="1"/>
+      <w:numFmt w:val="bullet"/>
+      <w:lvlText w:val=""/>
+      <w:lvlJc w:val="left"/>
+      <w:pPr>
+        <w:ind w:left="2880" w:hanging="360"/>
+      </w:pPr>
+      <w:rPr>
+        <w:rFonts w:ascii="Symbol" w:hAnsi="Symbol" w:hint="default"/>
+      </w:rPr>
+    </w:lvl>
+    <w:lvl w:ilvl="4" w:tplc="04090003" w:tentative="1">
+      <w:start w:val="1"/>
+      <w:numFmt w:val="bullet"/>
+      <w:lvlText w:val="o"/>
+      <w:lvlJc w:val="left"/>
+      <w:pPr>
+        <w:ind w:left="3600" w:hanging="360"/>
+      </w:pPr>
+      <w:rPr>
+        <w:rFonts w:ascii="Courier New" w:hAnsi="Courier New" w:hint="default"/>
+      </w:rPr>
+    </w:lvl>
+    <w:lvl w:ilvl="5" w:tplc="04090005" w:tentative="1">
+      <w:start w:val="1"/>
+      <w:numFmt w:val="bullet"/>
+      <w:lvlText w:val=""/>
+      <w:lvlJc w:val="left"/>
+      <w:pPr>
+        <w:ind w:left="4320" w:hanging="360"/>
+      </w:pPr>
+      <w:rPr>
+        <w:rFonts w:ascii="Wingdings" w:hAnsi="Wingdings" w:hint="default"/>
+      </w:rPr>
+    </w:lvl>
+    <w:lvl w:ilvl="6" w:tplc="04090001" w:tentative="1">
+      <w:start w:val="1"/>
+      <w:numFmt w:val="bullet"/>
+      <w:lvlText w:val=""/>
+      <w:lvlJc w:val="left"/>
+      <w:pPr>
+        <w:ind w:left="5040" w:hanging="360"/>
+      </w:pPr>
+      <w:rPr>
+        <w:rFonts w:ascii="Symbol" w:hAnsi="Symbol" w:hint="default"/>
+      </w:rPr>
+    </w:lvl>
+    <w:lvl w:ilvl="7" w:tplc="04090003" w:tentative="1">
+      <w:start w:val="1"/>
+      <w:numFmt w:val="bullet"/>
+      <w:lvlText w:val="o"/>
+      <w:lvlJc w:val="left"/>
+      <w:pPr>
+        <w:ind w:left="5760" w:hanging="360"/>
+      </w:pPr>
+      <w:rPr>
+        <w:rFonts w:ascii="Courier New" w:hAnsi="Courier New" w:hint="default"/>
+      </w:rPr>
+    </w:lvl>
+    <w:lvl w:ilvl="8" w:tplc="04090005" w:tentative="1">
+      <w:start w:val="1"/>
+      <w:numFmt w:val="bullet"/>
+      <w:lvlText w:val=""/>
+      <w:lvlJc w:val="left"/>
+      <w:pPr>
+        <w:ind w:left="6480" w:hanging="360"/>
+      </w:pPr>
+      <w:rPr>
+        <w:rFonts w:ascii="Wingdings" w:hAnsi="Wingdings" w:hint="default"/>
+      </w:rPr>
+    </w:lvl>
+  </w:abstractNum>
+  <w:abstractNum w:abstractNumId="2">
     <w:nsid w:val="17D44F3B"/>
     <w:multiLevelType w:val="hybridMultilevel"/>
     <w:tmpl w:val="BB9E3B48"/>
@@ -1837,7 +2184,7 @@
       </w:rPr>
     </w:lvl>
   </w:abstractNum>
-  <w:abstractNum w:abstractNumId="2">
+  <w:abstractNum w:abstractNumId="3">
     <w:nsid w:val="215200F5"/>
     <w:multiLevelType w:val="hybridMultilevel"/>
     <w:tmpl w:val="D452ED56"/>
@@ -1950,7 +2297,7 @@
       </w:rPr>
     </w:lvl>
   </w:abstractNum>
-  <w:abstractNum w:abstractNumId="3">
+  <w:abstractNum w:abstractNumId="4">
     <w:nsid w:val="44792219"/>
     <w:multiLevelType w:val="hybridMultilevel"/>
     <w:tmpl w:val="8ABCB4AC"/>
@@ -2063,7 +2410,7 @@
       </w:rPr>
     </w:lvl>
   </w:abstractNum>
-  <w:abstractNum w:abstractNumId="4">
+  <w:abstractNum w:abstractNumId="5">
     <w:nsid w:val="753D6BBC"/>
     <w:multiLevelType w:val="hybridMultilevel"/>
     <w:tmpl w:val="8EEEA34E"/>
@@ -2177,19 +2524,22 @@
     </w:lvl>
   </w:abstractNum>
   <w:num w:numId="1">
-    <w:abstractNumId w:val="3"/>
+    <w:abstractNumId w:val="4"/>
   </w:num>
   <w:num w:numId="2">
-    <w:abstractNumId w:val="4"/>
+    <w:abstractNumId w:val="5"/>
   </w:num>
   <w:num w:numId="3">
-    <w:abstractNumId w:val="1"/>
+    <w:abstractNumId w:val="2"/>
   </w:num>
   <w:num w:numId="4">
-    <w:abstractNumId w:val="2"/>
+    <w:abstractNumId w:val="3"/>
   </w:num>
   <w:num w:numId="5">
     <w:abstractNumId w:val="0"/>
+  </w:num>
+  <w:num w:numId="6">
+    <w:abstractNumId w:val="1"/>
   </w:num>
 </w:numbering>
 </file>
@@ -2376,6 +2726,7 @@
   <w:style w:type="character" w:default="1" w:styleId="DefaultParagraphFont">
     <w:name w:val="Default Paragraph Font"/>
     <w:uiPriority w:val="1"/>
+    <w:semiHidden/>
     <w:unhideWhenUsed/>
   </w:style>
   <w:style w:type="table" w:default="1" w:styleId="TableNormal">
@@ -2722,6 +3073,7 @@
   <w:style w:type="character" w:default="1" w:styleId="DefaultParagraphFont">
     <w:name w:val="Default Paragraph Font"/>
     <w:uiPriority w:val="1"/>
+    <w:semiHidden/>
     <w:unhideWhenUsed/>
   </w:style>
   <w:style w:type="table" w:default="1" w:styleId="TableNormal">

</xml_diff>

<commit_message>
update to staging doc (mostly node)
</commit_message>
<xml_diff>
--- a/HERA19_staging.docx
+++ b/HERA19_staging.docx
@@ -43,7 +43,7 @@
         <w:rPr>
           <w:rStyle w:val="Strong"/>
         </w:rPr>
-        <w:t>2014 December 11</w:t>
+        <w:t>2014 December 12</w:t>
       </w:r>
     </w:p>
     <w:p/>
@@ -145,18 +145,18 @@
           <w:noProof/>
         </w:rPr>
         <w:drawing>
-          <wp:anchor distT="0" distB="0" distL="114300" distR="114300" simplePos="0" relativeHeight="251658240" behindDoc="0" locked="0" layoutInCell="1" allowOverlap="1" wp14:anchorId="34C10D8C" wp14:editId="6D317438">
+          <wp:anchor distT="0" distB="0" distL="114300" distR="114300" simplePos="0" relativeHeight="251658240" behindDoc="0" locked="0" layoutInCell="1" allowOverlap="1" wp14:anchorId="20B1CA33" wp14:editId="3411D412">
             <wp:simplePos x="0" y="0"/>
             <wp:positionH relativeFrom="column">
               <wp:posOffset>0</wp:posOffset>
             </wp:positionH>
             <wp:positionV relativeFrom="paragraph">
-              <wp:posOffset>635</wp:posOffset>
+              <wp:posOffset>0</wp:posOffset>
             </wp:positionV>
-            <wp:extent cx="2158365" cy="2124710"/>
-            <wp:effectExtent l="0" t="0" r="635" b="8890"/>
+            <wp:extent cx="2392680" cy="2226310"/>
+            <wp:effectExtent l="0" t="0" r="0" b="8890"/>
             <wp:wrapSquare wrapText="bothSides"/>
-            <wp:docPr id="3" name="Picture 3"/>
+            <wp:docPr id="6" name="Picture 6"/>
             <wp:cNvGraphicFramePr>
               <a:graphicFrameLocks xmlns:a="http://schemas.openxmlformats.org/drawingml/2006/main" noChangeAspect="1"/>
             </wp:cNvGraphicFramePr>
@@ -182,7 +182,7 @@
                   <pic:spPr>
                     <a:xfrm>
                       <a:off x="0" y="0"/>
-                      <a:ext cx="2158365" cy="2124710"/>
+                      <a:ext cx="2392680" cy="2226310"/>
                     </a:xfrm>
                     <a:prstGeom prst="rect">
                       <a:avLst/>
@@ -207,7 +207,10 @@
         <w:t xml:space="preserve"> various</w:t>
       </w:r>
       <w:r>
-        <w:t xml:space="preserve"> locations.  The round yellow circle is </w:t>
+        <w:t xml:space="preserve"> locations.  The large round blue</w:t>
+      </w:r>
+      <w:r>
+        <w:t xml:space="preserve"> circle is </w:t>
       </w:r>
       <w:r>
         <w:rPr>
@@ -216,7 +219,13 @@
         <w:t>H19</w:t>
       </w:r>
       <w:r>
-        <w:t xml:space="preserve"> and the yellow target is </w:t>
+        <w:t xml:space="preserve"> and the </w:t>
+      </w:r>
+      <w:r>
+        <w:t>blue</w:t>
+      </w:r>
+      <w:r>
+        <w:t xml:space="preserve"> target is </w:t>
       </w:r>
       <w:r>
         <w:rPr>
@@ -231,8 +240,40 @@
         <w:t>’ perimeters</w:t>
       </w:r>
       <w:r>
-        <w:t xml:space="preserve"> and the small red circles are the pole locations.  The cyan lines are the trench line, with the cyan ‘X’ being the one node within H19.  Note the cyan rectangle, which is air-cooling trenching.</w:t>
-      </w:r>
+        <w:t xml:space="preserve"> and the small red circles are the pole locations.  The cyan lines are the trench line, with the cyan ‘X’ being the one node within </w:t>
+      </w:r>
+      <w:r>
+        <w:rPr>
+          <w:b/>
+        </w:rPr>
+        <w:t>H19</w:t>
+      </w:r>
+      <w:r>
+        <w:t>.  Note the cyan rectangle</w:t>
+      </w:r>
+      <w:r>
+        <w:t xml:space="preserve"> coming off from the node</w:t>
+      </w:r>
+      <w:r>
+        <w:t xml:space="preserve">, which is </w:t>
+      </w:r>
+      <w:r>
+        <w:t xml:space="preserve">the </w:t>
+      </w:r>
+      <w:r>
+        <w:t>air-cooling trenching</w:t>
+      </w:r>
+      <w:r>
+        <w:t xml:space="preserve"> loop</w:t>
+      </w:r>
+      <w:r>
+        <w:t>.</w:t>
+      </w:r>
+    </w:p>
+    <w:p>
+      <w:pPr>
+        <w:jc w:val="both"/>
+      </w:pPr>
       <w:r>
         <w:br/>
       </w:r>
@@ -242,8 +283,6 @@
         <w:jc w:val="both"/>
       </w:pPr>
     </w:p>
-    <w:p/>
-    <w:p/>
     <w:p/>
     <w:p>
       <w:pPr>
@@ -1802,18 +1841,323 @@
         <w:jc w:val="both"/>
       </w:pPr>
       <w:r>
-        <w:t xml:space="preserve">Drawings </w:t>
-      </w:r>
+        <w:t>The node infrastructure comprises the following:</w:t>
+      </w:r>
+    </w:p>
+    <w:p>
+      <w:pPr>
+        <w:pStyle w:val="ListParagraph"/>
+        <w:numPr>
+          <w:ilvl w:val="0"/>
+          <w:numId w:val="7"/>
+        </w:numPr>
+        <w:jc w:val="both"/>
+      </w:pPr>
+      <w:proofErr w:type="gramStart"/>
+      <w:r>
+        <w:t>f</w:t>
+      </w:r>
+      <w:r>
+        <w:t>oundation</w:t>
+      </w:r>
+      <w:proofErr w:type="gramEnd"/>
+      <w:r>
+        <w:t xml:space="preserve"> (~100 x 140 x 15 cm, cast in place)</w:t>
+      </w:r>
+    </w:p>
+    <w:p>
+      <w:pPr>
+        <w:pStyle w:val="ListParagraph"/>
+        <w:numPr>
+          <w:ilvl w:val="0"/>
+          <w:numId w:val="7"/>
+        </w:numPr>
+        <w:jc w:val="both"/>
+      </w:pPr>
       <w:proofErr w:type="spellStart"/>
-      <w:r>
-        <w:t>etc</w:t>
+      <w:proofErr w:type="gramStart"/>
+      <w:r>
+        <w:t>f</w:t>
+      </w:r>
+      <w:r>
+        <w:t>ibre</w:t>
       </w:r>
       <w:proofErr w:type="spellEnd"/>
-      <w:r>
-        <w:t xml:space="preserve"> will follow.</w:t>
+      <w:proofErr w:type="gramEnd"/>
+      <w:r>
+        <w:t xml:space="preserve"> pull-box (accommodate 100mm in/out &amp; 50mm out)</w:t>
+      </w:r>
+    </w:p>
+    <w:p>
+      <w:pPr>
+        <w:pStyle w:val="ListParagraph"/>
+        <w:numPr>
+          <w:ilvl w:val="0"/>
+          <w:numId w:val="7"/>
+        </w:numPr>
+        <w:jc w:val="both"/>
+      </w:pPr>
+      <w:proofErr w:type="gramStart"/>
+      <w:r>
+        <w:t>p</w:t>
+      </w:r>
+      <w:r>
+        <w:t>ower</w:t>
+      </w:r>
+      <w:proofErr w:type="gramEnd"/>
+      <w:r>
+        <w:t xml:space="preserve"> pull-box (accommodate 50mm in/out &amp; 50 mm out)</w:t>
+      </w:r>
+    </w:p>
+    <w:p>
+      <w:pPr>
+        <w:pStyle w:val="ListParagraph"/>
+        <w:numPr>
+          <w:ilvl w:val="0"/>
+          <w:numId w:val="7"/>
+        </w:numPr>
+        <w:jc w:val="both"/>
+      </w:pPr>
+      <w:proofErr w:type="gramStart"/>
+      <w:r>
+        <w:t>g</w:t>
+      </w:r>
+      <w:r>
+        <w:t>rounding</w:t>
+      </w:r>
+      <w:proofErr w:type="gramEnd"/>
+      <w:r>
+        <w:t xml:space="preserve"> assembly</w:t>
+      </w:r>
+    </w:p>
+    <w:p>
+      <w:pPr>
+        <w:pStyle w:val="ListParagraph"/>
+        <w:numPr>
+          <w:ilvl w:val="0"/>
+          <w:numId w:val="7"/>
+        </w:numPr>
+        <w:jc w:val="both"/>
+      </w:pPr>
+      <w:r>
+        <w:t>150mm conduit (about 50m with 4 sweeps)</w:t>
+      </w:r>
+    </w:p>
+    <w:p>
+      <w:pPr>
+        <w:pStyle w:val="ListParagraph"/>
+        <w:numPr>
+          <w:ilvl w:val="0"/>
+          <w:numId w:val="7"/>
+        </w:numPr>
+        <w:jc w:val="both"/>
+      </w:pPr>
+      <w:r>
+        <w:t>100mm conduit (about 100m)</w:t>
+      </w:r>
+    </w:p>
+    <w:p>
+      <w:pPr>
+        <w:pStyle w:val="ListParagraph"/>
+        <w:numPr>
+          <w:ilvl w:val="0"/>
+          <w:numId w:val="7"/>
+        </w:numPr>
+        <w:jc w:val="both"/>
+      </w:pPr>
+      <w:r>
+        <w:t>50mm conduit (about 100 m with 2+ sweeps)</w:t>
+      </w:r>
+    </w:p>
+    <w:p>
+      <w:pPr>
+        <w:jc w:val="both"/>
+      </w:pPr>
+    </w:p>
+    <w:p>
+      <w:pPr>
+        <w:jc w:val="both"/>
+      </w:pPr>
+      <w:r>
+        <w:t xml:space="preserve">The pictures below show the node with and without the ground, then zoomed out to see the </w:t>
+      </w:r>
+      <w:r>
+        <w:t xml:space="preserve">forced air </w:t>
+      </w:r>
+      <w:r>
+        <w:t>loop.  The ends of the conduits will just</w:t>
       </w:r>
       <w:bookmarkStart w:id="0" w:name="_GoBack"/>
       <w:bookmarkEnd w:id="0"/>
+      <w:r>
+        <w:t xml:space="preserve"> be capped and marked for now until they are </w:t>
+      </w:r>
+      <w:r>
+        <w:t>connected to the full system when implemented.</w:t>
+      </w:r>
+    </w:p>
+    <w:p>
+      <w:pPr>
+        <w:jc w:val="both"/>
+      </w:pPr>
+      <w:r>
+        <w:rPr>
+          <w:noProof/>
+        </w:rPr>
+        <w:drawing>
+          <wp:inline distT="0" distB="0" distL="0" distR="0" wp14:anchorId="7898C4E1" wp14:editId="4813930D">
+            <wp:extent cx="5486400" cy="2684780"/>
+            <wp:effectExtent l="0" t="0" r="0" b="7620"/>
+            <wp:docPr id="2" name="Picture 2"/>
+            <wp:cNvGraphicFramePr>
+              <a:graphicFrameLocks xmlns:a="http://schemas.openxmlformats.org/drawingml/2006/main" noChangeAspect="1"/>
+            </wp:cNvGraphicFramePr>
+            <a:graphic xmlns:a="http://schemas.openxmlformats.org/drawingml/2006/main">
+              <a:graphicData uri="http://schemas.openxmlformats.org/drawingml/2006/picture">
+                <pic:pic xmlns:pic="http://schemas.openxmlformats.org/drawingml/2006/picture">
+                  <pic:nvPicPr>
+                    <pic:cNvPr id="0" name="nodeWithGround.png"/>
+                    <pic:cNvPicPr/>
+                  </pic:nvPicPr>
+                  <pic:blipFill>
+                    <a:blip r:embed="rId8">
+                      <a:extLst>
+                        <a:ext uri="{28A0092B-C50C-407E-A947-70E740481C1C}">
+                          <a14:useLocalDpi xmlns:a14="http://schemas.microsoft.com/office/drawing/2010/main" val="0"/>
+                        </a:ext>
+                      </a:extLst>
+                    </a:blip>
+                    <a:stretch>
+                      <a:fillRect/>
+                    </a:stretch>
+                  </pic:blipFill>
+                  <pic:spPr>
+                    <a:xfrm>
+                      <a:off x="0" y="0"/>
+                      <a:ext cx="5486400" cy="2684780"/>
+                    </a:xfrm>
+                    <a:prstGeom prst="rect">
+                      <a:avLst/>
+                    </a:prstGeom>
+                  </pic:spPr>
+                </pic:pic>
+              </a:graphicData>
+            </a:graphic>
+          </wp:inline>
+        </w:drawing>
+      </w:r>
+    </w:p>
+    <w:p>
+      <w:pPr>
+        <w:jc w:val="both"/>
+      </w:pPr>
+      <w:r>
+        <w:rPr>
+          <w:noProof/>
+        </w:rPr>
+        <w:drawing>
+          <wp:inline distT="0" distB="0" distL="0" distR="0" wp14:anchorId="1409B160" wp14:editId="10E965B2">
+            <wp:extent cx="5486400" cy="2684780"/>
+            <wp:effectExtent l="0" t="0" r="0" b="7620"/>
+            <wp:docPr id="4" name="Picture 4"/>
+            <wp:cNvGraphicFramePr>
+              <a:graphicFrameLocks xmlns:a="http://schemas.openxmlformats.org/drawingml/2006/main" noChangeAspect="1"/>
+            </wp:cNvGraphicFramePr>
+            <a:graphic xmlns:a="http://schemas.openxmlformats.org/drawingml/2006/main">
+              <a:graphicData uri="http://schemas.openxmlformats.org/drawingml/2006/picture">
+                <pic:pic xmlns:pic="http://schemas.openxmlformats.org/drawingml/2006/picture">
+                  <pic:nvPicPr>
+                    <pic:cNvPr id="0" name="nodeWithoutGround.png"/>
+                    <pic:cNvPicPr/>
+                  </pic:nvPicPr>
+                  <pic:blipFill>
+                    <a:blip r:embed="rId9">
+                      <a:extLst>
+                        <a:ext uri="{28A0092B-C50C-407E-A947-70E740481C1C}">
+                          <a14:useLocalDpi xmlns:a14="http://schemas.microsoft.com/office/drawing/2010/main" val="0"/>
+                        </a:ext>
+                      </a:extLst>
+                    </a:blip>
+                    <a:stretch>
+                      <a:fillRect/>
+                    </a:stretch>
+                  </pic:blipFill>
+                  <pic:spPr>
+                    <a:xfrm>
+                      <a:off x="0" y="0"/>
+                      <a:ext cx="5486400" cy="2684780"/>
+                    </a:xfrm>
+                    <a:prstGeom prst="rect">
+                      <a:avLst/>
+                    </a:prstGeom>
+                  </pic:spPr>
+                </pic:pic>
+              </a:graphicData>
+            </a:graphic>
+          </wp:inline>
+        </w:drawing>
+      </w:r>
+    </w:p>
+    <w:p>
+      <w:pPr>
+        <w:jc w:val="both"/>
+      </w:pPr>
+    </w:p>
+    <w:p>
+      <w:pPr>
+        <w:jc w:val="both"/>
+      </w:pPr>
+      <w:r>
+        <w:rPr>
+          <w:noProof/>
+        </w:rPr>
+        <w:drawing>
+          <wp:inline distT="0" distB="0" distL="0" distR="0" wp14:anchorId="59F2EE93" wp14:editId="082437B6">
+            <wp:extent cx="5486400" cy="2684780"/>
+            <wp:effectExtent l="0" t="0" r="0" b="7620"/>
+            <wp:docPr id="5" name="Picture 5"/>
+            <wp:cNvGraphicFramePr>
+              <a:graphicFrameLocks xmlns:a="http://schemas.openxmlformats.org/drawingml/2006/main" noChangeAspect="1"/>
+            </wp:cNvGraphicFramePr>
+            <a:graphic xmlns:a="http://schemas.openxmlformats.org/drawingml/2006/main">
+              <a:graphicData uri="http://schemas.openxmlformats.org/drawingml/2006/picture">
+                <pic:pic xmlns:pic="http://schemas.openxmlformats.org/drawingml/2006/picture">
+                  <pic:nvPicPr>
+                    <pic:cNvPr id="0" name="nodeWithoutGroundZoomout.png"/>
+                    <pic:cNvPicPr/>
+                  </pic:nvPicPr>
+                  <pic:blipFill>
+                    <a:blip r:embed="rId10">
+                      <a:extLst>
+                        <a:ext uri="{28A0092B-C50C-407E-A947-70E740481C1C}">
+                          <a14:useLocalDpi xmlns:a14="http://schemas.microsoft.com/office/drawing/2010/main" val="0"/>
+                        </a:ext>
+                      </a:extLst>
+                    </a:blip>
+                    <a:stretch>
+                      <a:fillRect/>
+                    </a:stretch>
+                  </pic:blipFill>
+                  <pic:spPr>
+                    <a:xfrm>
+                      <a:off x="0" y="0"/>
+                      <a:ext cx="5486400" cy="2684780"/>
+                    </a:xfrm>
+                    <a:prstGeom prst="rect">
+                      <a:avLst/>
+                    </a:prstGeom>
+                  </pic:spPr>
+                </pic:pic>
+              </a:graphicData>
+            </a:graphic>
+          </wp:inline>
+        </w:drawing>
+      </w:r>
+    </w:p>
+    <w:p>
+      <w:pPr>
+        <w:jc w:val="both"/>
+      </w:pPr>
     </w:p>
     <w:p>
       <w:pPr>
@@ -1825,14 +2169,9 @@
       <w:r>
         <w:t>maining</w:t>
       </w:r>
-      <w:proofErr w:type="gramStart"/>
-      <w:r>
-        <w:t xml:space="preserve">, </w:t>
-      </w:r>
-      <w:r>
-        <w:t xml:space="preserve"> including</w:t>
-      </w:r>
-      <w:proofErr w:type="gramEnd"/>
+      <w:r>
+        <w:t>, including</w:t>
+      </w:r>
       <w:r>
         <w:t xml:space="preserve"> any refinements</w:t>
       </w:r>
@@ -2411,6 +2750,119 @@
     </w:lvl>
   </w:abstractNum>
   <w:abstractNum w:abstractNumId="5">
+    <w:nsid w:val="5925327E"/>
+    <w:multiLevelType w:val="hybridMultilevel"/>
+    <w:tmpl w:val="91CA9704"/>
+    <w:lvl w:ilvl="0" w:tplc="04090001">
+      <w:start w:val="1"/>
+      <w:numFmt w:val="bullet"/>
+      <w:lvlText w:val=""/>
+      <w:lvlJc w:val="left"/>
+      <w:pPr>
+        <w:ind w:left="720" w:hanging="360"/>
+      </w:pPr>
+      <w:rPr>
+        <w:rFonts w:ascii="Symbol" w:hAnsi="Symbol" w:hint="default"/>
+      </w:rPr>
+    </w:lvl>
+    <w:lvl w:ilvl="1" w:tplc="04090003" w:tentative="1">
+      <w:start w:val="1"/>
+      <w:numFmt w:val="bullet"/>
+      <w:lvlText w:val="o"/>
+      <w:lvlJc w:val="left"/>
+      <w:pPr>
+        <w:ind w:left="1440" w:hanging="360"/>
+      </w:pPr>
+      <w:rPr>
+        <w:rFonts w:ascii="Courier New" w:hAnsi="Courier New" w:hint="default"/>
+      </w:rPr>
+    </w:lvl>
+    <w:lvl w:ilvl="2" w:tplc="04090005" w:tentative="1">
+      <w:start w:val="1"/>
+      <w:numFmt w:val="bullet"/>
+      <w:lvlText w:val=""/>
+      <w:lvlJc w:val="left"/>
+      <w:pPr>
+        <w:ind w:left="2160" w:hanging="360"/>
+      </w:pPr>
+      <w:rPr>
+        <w:rFonts w:ascii="Wingdings" w:hAnsi="Wingdings" w:hint="default"/>
+      </w:rPr>
+    </w:lvl>
+    <w:lvl w:ilvl="3" w:tplc="04090001" w:tentative="1">
+      <w:start w:val="1"/>
+      <w:numFmt w:val="bullet"/>
+      <w:lvlText w:val=""/>
+      <w:lvlJc w:val="left"/>
+      <w:pPr>
+        <w:ind w:left="2880" w:hanging="360"/>
+      </w:pPr>
+      <w:rPr>
+        <w:rFonts w:ascii="Symbol" w:hAnsi="Symbol" w:hint="default"/>
+      </w:rPr>
+    </w:lvl>
+    <w:lvl w:ilvl="4" w:tplc="04090003" w:tentative="1">
+      <w:start w:val="1"/>
+      <w:numFmt w:val="bullet"/>
+      <w:lvlText w:val="o"/>
+      <w:lvlJc w:val="left"/>
+      <w:pPr>
+        <w:ind w:left="3600" w:hanging="360"/>
+      </w:pPr>
+      <w:rPr>
+        <w:rFonts w:ascii="Courier New" w:hAnsi="Courier New" w:hint="default"/>
+      </w:rPr>
+    </w:lvl>
+    <w:lvl w:ilvl="5" w:tplc="04090005" w:tentative="1">
+      <w:start w:val="1"/>
+      <w:numFmt w:val="bullet"/>
+      <w:lvlText w:val=""/>
+      <w:lvlJc w:val="left"/>
+      <w:pPr>
+        <w:ind w:left="4320" w:hanging="360"/>
+      </w:pPr>
+      <w:rPr>
+        <w:rFonts w:ascii="Wingdings" w:hAnsi="Wingdings" w:hint="default"/>
+      </w:rPr>
+    </w:lvl>
+    <w:lvl w:ilvl="6" w:tplc="04090001" w:tentative="1">
+      <w:start w:val="1"/>
+      <w:numFmt w:val="bullet"/>
+      <w:lvlText w:val=""/>
+      <w:lvlJc w:val="left"/>
+      <w:pPr>
+        <w:ind w:left="5040" w:hanging="360"/>
+      </w:pPr>
+      <w:rPr>
+        <w:rFonts w:ascii="Symbol" w:hAnsi="Symbol" w:hint="default"/>
+      </w:rPr>
+    </w:lvl>
+    <w:lvl w:ilvl="7" w:tplc="04090003" w:tentative="1">
+      <w:start w:val="1"/>
+      <w:numFmt w:val="bullet"/>
+      <w:lvlText w:val="o"/>
+      <w:lvlJc w:val="left"/>
+      <w:pPr>
+        <w:ind w:left="5760" w:hanging="360"/>
+      </w:pPr>
+      <w:rPr>
+        <w:rFonts w:ascii="Courier New" w:hAnsi="Courier New" w:hint="default"/>
+      </w:rPr>
+    </w:lvl>
+    <w:lvl w:ilvl="8" w:tplc="04090005" w:tentative="1">
+      <w:start w:val="1"/>
+      <w:numFmt w:val="bullet"/>
+      <w:lvlText w:val=""/>
+      <w:lvlJc w:val="left"/>
+      <w:pPr>
+        <w:ind w:left="6480" w:hanging="360"/>
+      </w:pPr>
+      <w:rPr>
+        <w:rFonts w:ascii="Wingdings" w:hAnsi="Wingdings" w:hint="default"/>
+      </w:rPr>
+    </w:lvl>
+  </w:abstractNum>
+  <w:abstractNum w:abstractNumId="6">
     <w:nsid w:val="753D6BBC"/>
     <w:multiLevelType w:val="hybridMultilevel"/>
     <w:tmpl w:val="8EEEA34E"/>
@@ -2527,7 +2979,7 @@
     <w:abstractNumId w:val="4"/>
   </w:num>
   <w:num w:numId="2">
-    <w:abstractNumId w:val="5"/>
+    <w:abstractNumId w:val="6"/>
   </w:num>
   <w:num w:numId="3">
     <w:abstractNumId w:val="2"/>
@@ -2540,6 +2992,9 @@
   </w:num>
   <w:num w:numId="6">
     <w:abstractNumId w:val="1"/>
+  </w:num>
+  <w:num w:numId="7">
+    <w:abstractNumId w:val="5"/>
   </w:num>
 </w:numbering>
 </file>

</xml_diff>